<commit_message>
add project report move data files
</commit_message>
<xml_diff>
--- a/Project Report.docx
+++ b/Project Report.docx
@@ -1,6 +1,6 @@
 
 <file path=word/document.xml><?xml version="1.0" encoding="utf-8"?>
-<w:document xmlns:wpc="http://schemas.microsoft.com/office/word/2010/wordprocessingCanvas" xmlns:cx="http://schemas.microsoft.com/office/drawing/2014/chartex" xmlns:cx1="http://schemas.microsoft.com/office/drawing/2015/9/8/chartex" xmlns:cx2="http://schemas.microsoft.com/office/drawing/2015/10/21/chartex" xmlns:cx3="http://schemas.microsoft.com/office/drawing/2016/5/9/chartex" xmlns:cx4="http://schemas.microsoft.com/office/drawing/2016/5/10/chartex" xmlns:cx5="http://schemas.microsoft.com/office/drawing/2016/5/11/chartex" xmlns:cx6="http://schemas.microsoft.com/office/drawing/2016/5/12/chartex" xmlns:cx7="http://schemas.microsoft.com/office/drawing/2016/5/13/chartex" xmlns:cx8="http://schemas.microsoft.com/office/drawing/2016/5/14/chartex" xmlns:mc="http://schemas.openxmlformats.org/markup-compatibility/2006" xmlns:aink="http://schemas.microsoft.com/office/drawing/2016/ink" xmlns:am3d="http://schemas.microsoft.com/office/drawing/2017/model3d" xmlns:o="urn:schemas-microsoft-com:office:office" xmlns:r="http://schemas.openxmlformats.org/officeDocument/2006/relationships" xmlns:m="http://schemas.openxmlformats.org/officeDocument/2006/math" xmlns:v="urn:schemas-microsoft-com:vml" xmlns:wp14="http://schemas.microsoft.com/office/word/2010/wordprocessingDrawing" xmlns:wp="http://schemas.openxmlformats.org/drawingml/2006/wordprocessingDrawing" xmlns:w10="urn:schemas-microsoft-com:office:word" xmlns:w="http://schemas.openxmlformats.org/wordprocessingml/2006/main" xmlns:w14="http://schemas.microsoft.com/office/word/2010/wordml" xmlns:w15="http://schemas.microsoft.com/office/word/2012/wordml" xmlns:w16se="http://schemas.microsoft.com/office/word/2015/wordml/symex" xmlns:wpg="http://schemas.microsoft.com/office/word/2010/wordprocessingGroup" xmlns:wpi="http://schemas.microsoft.com/office/word/2010/wordprocessingInk" xmlns:wne="http://schemas.microsoft.com/office/word/2006/wordml" xmlns:wps="http://schemas.microsoft.com/office/word/2010/wordprocessingShape" mc:Ignorable="w14 w15 w16se wp14">
+<w:document xmlns:wpc="http://schemas.microsoft.com/office/word/2010/wordprocessingCanvas" xmlns:cx="http://schemas.microsoft.com/office/drawing/2014/chartex" xmlns:cx1="http://schemas.microsoft.com/office/drawing/2015/9/8/chartex" xmlns:cx2="http://schemas.microsoft.com/office/drawing/2015/10/21/chartex" xmlns:cx3="http://schemas.microsoft.com/office/drawing/2016/5/9/chartex" xmlns:cx4="http://schemas.microsoft.com/office/drawing/2016/5/10/chartex" xmlns:cx5="http://schemas.microsoft.com/office/drawing/2016/5/11/chartex" xmlns:cx6="http://schemas.microsoft.com/office/drawing/2016/5/12/chartex" xmlns:cx7="http://schemas.microsoft.com/office/drawing/2016/5/13/chartex" xmlns:cx8="http://schemas.microsoft.com/office/drawing/2016/5/14/chartex" xmlns:mc="http://schemas.openxmlformats.org/markup-compatibility/2006" xmlns:aink="http://schemas.microsoft.com/office/drawing/2016/ink" xmlns:am3d="http://schemas.microsoft.com/office/drawing/2017/model3d" xmlns:o="urn:schemas-microsoft-com:office:office" xmlns:r="http://schemas.openxmlformats.org/officeDocument/2006/relationships" xmlns:m="http://schemas.openxmlformats.org/officeDocument/2006/math" xmlns:v="urn:schemas-microsoft-com:vml" xmlns:wp14="http://schemas.microsoft.com/office/word/2010/wordprocessingDrawing" xmlns:wp="http://schemas.openxmlformats.org/drawingml/2006/wordprocessingDrawing" xmlns:w10="urn:schemas-microsoft-com:office:word" xmlns:w="http://schemas.openxmlformats.org/wordprocessingml/2006/main" xmlns:w14="http://schemas.microsoft.com/office/word/2010/wordml" xmlns:w15="http://schemas.microsoft.com/office/word/2012/wordml" xmlns:w16cid="http://schemas.microsoft.com/office/word/2016/wordml/cid" xmlns:w16se="http://schemas.microsoft.com/office/word/2015/wordml/symex" xmlns:wpg="http://schemas.microsoft.com/office/word/2010/wordprocessingGroup" xmlns:wpi="http://schemas.microsoft.com/office/word/2010/wordprocessingInk" xmlns:wne="http://schemas.microsoft.com/office/word/2006/wordml" xmlns:wps="http://schemas.microsoft.com/office/word/2010/wordprocessingShape" mc:Ignorable="w14 w15 w16se w16cid wp14">
   <w:body>
     <w:p>
       <w:pPr>
@@ -6904,6 +6904,89 @@
           <w:szCs w:val="24"/>
           <w:lang w:val="en-US"/>
         </w:rPr>
+        <w:t xml:space="preserve">As mentioned before </w:t>
+      </w:r>
+      <w:r>
+        <w:rPr>
+          <w:rFonts w:ascii="Trebuchet MS" w:hAnsi="Trebuchet MS"/>
+          <w:sz w:val="24"/>
+          <w:szCs w:val="24"/>
+          <w:lang w:val="en-US"/>
+        </w:rPr>
+        <w:t>the signal-to-noise ratio in trading is low</w:t>
+      </w:r>
+      <w:r>
+        <w:rPr>
+          <w:rFonts w:ascii="Trebuchet MS" w:hAnsi="Trebuchet MS"/>
+          <w:sz w:val="24"/>
+          <w:szCs w:val="24"/>
+          <w:lang w:val="en-US"/>
+        </w:rPr>
+        <w:t xml:space="preserve">. Therefore </w:t>
+      </w:r>
+      <w:r>
+        <w:rPr>
+          <w:rFonts w:ascii="Trebuchet MS" w:hAnsi="Trebuchet MS"/>
+          <w:sz w:val="24"/>
+          <w:szCs w:val="24"/>
+          <w:lang w:val="en-US"/>
+        </w:rPr>
+        <w:t>complicated models would overfit.</w:t>
+      </w:r>
+      <w:r>
+        <w:rPr>
+          <w:rFonts w:ascii="Trebuchet MS" w:hAnsi="Trebuchet MS"/>
+          <w:sz w:val="24"/>
+          <w:szCs w:val="24"/>
+          <w:lang w:val="en-US"/>
+        </w:rPr>
+        <w:t xml:space="preserve"> </w:t>
+      </w:r>
+      <w:r>
+        <w:rPr>
+          <w:rFonts w:ascii="Trebuchet MS" w:hAnsi="Trebuchet MS"/>
+          <w:sz w:val="24"/>
+          <w:szCs w:val="24"/>
+          <w:lang w:val="en-US"/>
+        </w:rPr>
+        <w:t xml:space="preserve">A linear regression is appropriate </w:t>
+      </w:r>
+      <w:r>
+        <w:rPr>
+          <w:rFonts w:ascii="Trebuchet MS" w:hAnsi="Trebuchet MS"/>
+          <w:sz w:val="24"/>
+          <w:szCs w:val="24"/>
+          <w:lang w:val="en-US"/>
+        </w:rPr>
+        <w:t>for simplicity reasons</w:t>
+      </w:r>
+      <w:r>
+        <w:rPr>
+          <w:rFonts w:ascii="Trebuchet MS" w:hAnsi="Trebuchet MS"/>
+          <w:sz w:val="24"/>
+          <w:szCs w:val="24"/>
+          <w:lang w:val="en-US"/>
+        </w:rPr>
+        <w:t>.</w:t>
+      </w:r>
+    </w:p>
+    <w:p>
+      <w:pPr>
+        <w:rPr>
+          <w:rFonts w:ascii="Trebuchet MS" w:hAnsi="Trebuchet MS"/>
+          <w:sz w:val="24"/>
+          <w:szCs w:val="24"/>
+          <w:lang w:val="en-US"/>
+        </w:rPr>
+      </w:pPr>
+      <w:r>
+        <w:rPr>
+          <w:rFonts w:ascii="Trebuchet MS" w:hAnsi="Trebuchet MS"/>
+          <w:sz w:val="24"/>
+          <w:szCs w:val="24"/>
+          <w:lang w:val="en-US"/>
+        </w:rPr>
+        <w:lastRenderedPageBreak/>
         <w:t>The regression models I use for the predictions are the following:</w:t>
       </w:r>
     </w:p>
@@ -6976,93 +7059,605 @@
           <w:szCs w:val="24"/>
           <w:lang w:val="en-US"/>
         </w:rPr>
-        <w:lastRenderedPageBreak/>
-        <w:t>Random Forest Regressor</w:t>
+        <w:t>Ridge</w:t>
+      </w:r>
+      <w:r>
+        <w:rPr>
+          <w:rFonts w:ascii="Trebuchet MS" w:hAnsi="Trebuchet MS"/>
+          <w:sz w:val="24"/>
+          <w:szCs w:val="24"/>
+          <w:lang w:val="en-US"/>
+        </w:rPr>
+        <w:t xml:space="preserve"> Regressor</w:t>
+      </w:r>
+    </w:p>
+    <w:p>
+      <w:pPr>
+        <w:rPr>
+          <w:rFonts w:ascii="Trebuchet MS" w:hAnsi="Trebuchet MS"/>
+          <w:sz w:val="24"/>
+          <w:szCs w:val="24"/>
+          <w:lang w:val="en-US"/>
+        </w:rPr>
+      </w:pPr>
+      <w:r>
+        <w:rPr>
+          <w:rFonts w:ascii="Trebuchet MS" w:hAnsi="Trebuchet MS"/>
+          <w:sz w:val="24"/>
+          <w:szCs w:val="24"/>
+          <w:lang w:val="en-US"/>
+        </w:rPr>
+        <w:t xml:space="preserve">For tuning the Linear Regression </w:t>
+      </w:r>
+      <w:proofErr w:type="gramStart"/>
+      <w:r>
+        <w:rPr>
+          <w:rFonts w:ascii="Trebuchet MS" w:hAnsi="Trebuchet MS"/>
+          <w:sz w:val="24"/>
+          <w:szCs w:val="24"/>
+          <w:lang w:val="en-US"/>
+        </w:rPr>
+        <w:t>model</w:t>
+      </w:r>
+      <w:proofErr w:type="gramEnd"/>
+      <w:r>
+        <w:rPr>
+          <w:rFonts w:ascii="Trebuchet MS" w:hAnsi="Trebuchet MS"/>
+          <w:sz w:val="24"/>
+          <w:szCs w:val="24"/>
+          <w:lang w:val="en-US"/>
+        </w:rPr>
+        <w:t xml:space="preserve"> we will use the </w:t>
+      </w:r>
+      <w:r>
+        <w:rPr>
+          <w:rFonts w:ascii="Trebuchet MS" w:hAnsi="Trebuchet MS"/>
+          <w:b/>
+          <w:sz w:val="24"/>
+          <w:szCs w:val="24"/>
+          <w:lang w:val="en-US"/>
+        </w:rPr>
+        <w:t xml:space="preserve">Grid </w:t>
+      </w:r>
+      <w:r>
+        <w:rPr>
+          <w:rFonts w:ascii="Trebuchet MS" w:hAnsi="Trebuchet MS"/>
+          <w:b/>
+          <w:sz w:val="24"/>
+          <w:szCs w:val="24"/>
+          <w:lang w:val="en-US"/>
+        </w:rPr>
+        <w:t>S</w:t>
+      </w:r>
+      <w:r>
+        <w:rPr>
+          <w:rFonts w:ascii="Trebuchet MS" w:hAnsi="Trebuchet MS"/>
+          <w:b/>
+          <w:sz w:val="24"/>
+          <w:szCs w:val="24"/>
+          <w:lang w:val="en-US"/>
+        </w:rPr>
+        <w:t>earch</w:t>
+      </w:r>
+      <w:r>
+        <w:rPr>
+          <w:rFonts w:ascii="Trebuchet MS" w:hAnsi="Trebuchet MS"/>
+          <w:sz w:val="24"/>
+          <w:szCs w:val="24"/>
+          <w:lang w:val="en-US"/>
+        </w:rPr>
+        <w:t xml:space="preserve"> technique. </w:t>
+      </w:r>
+    </w:p>
+    <w:p>
+      <w:pPr>
+        <w:rPr>
+          <w:rFonts w:ascii="Trebuchet MS" w:hAnsi="Trebuchet MS"/>
+          <w:sz w:val="24"/>
+          <w:szCs w:val="24"/>
+          <w:lang w:val="en-US"/>
+        </w:rPr>
+      </w:pPr>
+      <w:r>
+        <w:rPr>
+          <w:rFonts w:ascii="Trebuchet MS" w:hAnsi="Trebuchet MS"/>
+          <w:sz w:val="24"/>
+          <w:szCs w:val="24"/>
+          <w:lang w:val="en-US"/>
+        </w:rPr>
+        <w:t xml:space="preserve">To evaluate our </w:t>
+      </w:r>
+      <w:proofErr w:type="gramStart"/>
+      <w:r>
+        <w:rPr>
+          <w:rFonts w:ascii="Trebuchet MS" w:hAnsi="Trebuchet MS"/>
+          <w:sz w:val="24"/>
+          <w:szCs w:val="24"/>
+          <w:lang w:val="en-US"/>
+        </w:rPr>
+        <w:t>models</w:t>
+      </w:r>
+      <w:proofErr w:type="gramEnd"/>
+      <w:r>
+        <w:rPr>
+          <w:rFonts w:ascii="Trebuchet MS" w:hAnsi="Trebuchet MS"/>
+          <w:sz w:val="24"/>
+          <w:szCs w:val="24"/>
+          <w:lang w:val="en-US"/>
+        </w:rPr>
+        <w:t xml:space="preserve"> we will use </w:t>
+      </w:r>
+      <w:r>
+        <w:rPr>
+          <w:rFonts w:ascii="Trebuchet MS" w:hAnsi="Trebuchet MS"/>
+          <w:sz w:val="24"/>
+          <w:szCs w:val="24"/>
+          <w:lang w:val="en-US"/>
+        </w:rPr>
+        <w:t xml:space="preserve">as our metrics </w:t>
+      </w:r>
+      <w:r>
+        <w:rPr>
+          <w:rFonts w:ascii="Trebuchet MS" w:hAnsi="Trebuchet MS"/>
+          <w:sz w:val="24"/>
+          <w:szCs w:val="24"/>
+          <w:lang w:val="en-US"/>
+        </w:rPr>
+        <w:t xml:space="preserve">the </w:t>
+      </w:r>
+      <w:r>
+        <w:rPr>
+          <w:rFonts w:ascii="Trebuchet MS" w:hAnsi="Trebuchet MS"/>
+          <w:b/>
+          <w:sz w:val="24"/>
+          <w:szCs w:val="24"/>
+          <w:lang w:val="en-US"/>
+        </w:rPr>
+        <w:t>R</w:t>
+      </w:r>
+      <w:r>
+        <w:rPr>
+          <w:rFonts w:ascii="Trebuchet MS" w:hAnsi="Trebuchet MS"/>
+          <w:b/>
+          <w:sz w:val="24"/>
+          <w:szCs w:val="24"/>
+          <w:lang w:val="en-US"/>
+        </w:rPr>
+        <w:t xml:space="preserve">oot </w:t>
+      </w:r>
+      <w:r>
+        <w:rPr>
+          <w:rFonts w:ascii="Trebuchet MS" w:hAnsi="Trebuchet MS"/>
+          <w:b/>
+          <w:sz w:val="24"/>
+          <w:szCs w:val="24"/>
+          <w:lang w:val="en-US"/>
+        </w:rPr>
+        <w:t>M</w:t>
+      </w:r>
+      <w:r>
+        <w:rPr>
+          <w:rFonts w:ascii="Trebuchet MS" w:hAnsi="Trebuchet MS"/>
+          <w:b/>
+          <w:sz w:val="24"/>
+          <w:szCs w:val="24"/>
+          <w:lang w:val="en-US"/>
+        </w:rPr>
+        <w:t xml:space="preserve">ean </w:t>
+      </w:r>
+      <w:r>
+        <w:rPr>
+          <w:rFonts w:ascii="Trebuchet MS" w:hAnsi="Trebuchet MS"/>
+          <w:b/>
+          <w:sz w:val="24"/>
+          <w:szCs w:val="24"/>
+          <w:lang w:val="en-US"/>
+        </w:rPr>
+        <w:t>S</w:t>
+      </w:r>
+      <w:r>
+        <w:rPr>
+          <w:rFonts w:ascii="Trebuchet MS" w:hAnsi="Trebuchet MS"/>
+          <w:b/>
+          <w:sz w:val="24"/>
+          <w:szCs w:val="24"/>
+          <w:lang w:val="en-US"/>
+        </w:rPr>
+        <w:t xml:space="preserve">quare </w:t>
+      </w:r>
+      <w:r>
+        <w:rPr>
+          <w:rFonts w:ascii="Trebuchet MS" w:hAnsi="Trebuchet MS"/>
+          <w:b/>
+          <w:sz w:val="24"/>
+          <w:szCs w:val="24"/>
+          <w:lang w:val="en-US"/>
+        </w:rPr>
+        <w:t>E</w:t>
+      </w:r>
+      <w:r>
+        <w:rPr>
+          <w:rFonts w:ascii="Trebuchet MS" w:hAnsi="Trebuchet MS"/>
+          <w:b/>
+          <w:sz w:val="24"/>
+          <w:szCs w:val="24"/>
+          <w:lang w:val="en-US"/>
+        </w:rPr>
+        <w:t>rror</w:t>
+      </w:r>
+      <w:r>
+        <w:rPr>
+          <w:rFonts w:ascii="Trebuchet MS" w:hAnsi="Trebuchet MS"/>
+          <w:sz w:val="24"/>
+          <w:szCs w:val="24"/>
+          <w:lang w:val="en-US"/>
+        </w:rPr>
+        <w:t>.</w:t>
+      </w:r>
+      <w:r>
+        <w:rPr>
+          <w:rFonts w:ascii="Trebuchet MS" w:hAnsi="Trebuchet MS"/>
+          <w:sz w:val="24"/>
+          <w:szCs w:val="24"/>
+          <w:lang w:val="en-US"/>
+        </w:rPr>
+        <w:t xml:space="preserve"> </w:t>
+      </w:r>
+    </w:p>
+    <w:p>
+      <w:pPr>
+        <w:rPr>
+          <w:rFonts w:ascii="Trebuchet MS" w:hAnsi="Trebuchet MS"/>
+          <w:sz w:val="24"/>
+          <w:szCs w:val="24"/>
+          <w:lang w:val="en-US"/>
+        </w:rPr>
+      </w:pPr>
+      <w:r>
+        <w:rPr>
+          <w:rFonts w:ascii="Trebuchet MS" w:hAnsi="Trebuchet MS"/>
+          <w:sz w:val="24"/>
+          <w:szCs w:val="24"/>
+          <w:lang w:val="en-US"/>
+        </w:rPr>
+        <w:t xml:space="preserve">We will also </w:t>
+      </w:r>
+      <w:proofErr w:type="gramStart"/>
+      <w:r>
+        <w:rPr>
+          <w:rFonts w:ascii="Trebuchet MS" w:hAnsi="Trebuchet MS"/>
+          <w:sz w:val="24"/>
+          <w:szCs w:val="24"/>
+          <w:lang w:val="en-US"/>
+        </w:rPr>
+        <w:t>take a look</w:t>
+      </w:r>
+      <w:proofErr w:type="gramEnd"/>
+      <w:r>
+        <w:rPr>
+          <w:rFonts w:ascii="Trebuchet MS" w:hAnsi="Trebuchet MS"/>
+          <w:sz w:val="24"/>
+          <w:szCs w:val="24"/>
+          <w:lang w:val="en-US"/>
+        </w:rPr>
+        <w:t xml:space="preserve"> of </w:t>
+      </w:r>
+      <w:r>
+        <w:rPr>
+          <w:rFonts w:ascii="Trebuchet MS" w:hAnsi="Trebuchet MS"/>
+          <w:sz w:val="24"/>
+          <w:szCs w:val="24"/>
+          <w:lang w:val="en-US"/>
+        </w:rPr>
+        <w:t>the</w:t>
       </w:r>
     </w:p>
     <w:p>
       <w:pPr>
         <w:pStyle w:val="ListParagraph"/>
-        <w:rPr>
-          <w:rFonts w:ascii="Trebuchet MS" w:hAnsi="Trebuchet MS"/>
-          <w:sz w:val="24"/>
-          <w:szCs w:val="24"/>
-          <w:lang w:val="en-US"/>
-        </w:rPr>
-      </w:pPr>
-    </w:p>
-    <w:p>
-      <w:pPr>
-        <w:rPr>
-          <w:rFonts w:ascii="Trebuchet MS" w:hAnsi="Trebuchet MS"/>
-          <w:sz w:val="24"/>
-          <w:szCs w:val="24"/>
-          <w:lang w:val="en-US"/>
-        </w:rPr>
-      </w:pPr>
-    </w:p>
-    <w:p>
-      <w:r>
-        <w:t>In this section, you will need to discuss the algorithms and techniques you intend to use for solving the problem. You should justify the use of each one based on the characteristics of the problem and the problem domain. Questions to ask yourself when writing this section:</w:t>
-      </w:r>
-    </w:p>
-    <w:p>
-      <w:pPr>
         <w:numPr>
           <w:ilvl w:val="0"/>
-          <w:numId w:val="7"/>
+          <w:numId w:val="16"/>
         </w:numPr>
-        <w:contextualSpacing/>
-      </w:pPr>
-      <w:r>
-        <w:rPr>
-          <w:i/>
-        </w:rPr>
-        <w:t>Are the algorithms you will use, including any default variables/parameters in the project clearly defined?</w:t>
-      </w:r>
-    </w:p>
-    <w:p>
-      <w:pPr>
+        <w:rPr>
+          <w:rFonts w:ascii="Trebuchet MS" w:hAnsi="Trebuchet MS"/>
+          <w:sz w:val="24"/>
+          <w:szCs w:val="24"/>
+          <w:lang w:val="en-US"/>
+        </w:rPr>
+      </w:pPr>
+      <w:r>
+        <w:rPr>
+          <w:rFonts w:ascii="Trebuchet MS" w:hAnsi="Trebuchet MS"/>
+          <w:sz w:val="24"/>
+          <w:szCs w:val="24"/>
+          <w:lang w:val="en-US"/>
+        </w:rPr>
+        <w:t>Root Mean Squared Percentage Error</w:t>
+      </w:r>
+    </w:p>
+    <w:p>
+      <w:pPr>
+        <w:pStyle w:val="ListParagraph"/>
         <w:numPr>
           <w:ilvl w:val="0"/>
-          <w:numId w:val="7"/>
+          <w:numId w:val="16"/>
         </w:numPr>
-        <w:contextualSpacing/>
-      </w:pPr>
-      <w:r>
-        <w:rPr>
-          <w:i/>
-        </w:rPr>
-        <w:t>Are the techniques to be used thoroughly discussed and justified?</w:t>
-      </w:r>
-    </w:p>
-    <w:p>
-      <w:pPr>
+        <w:rPr>
+          <w:rFonts w:ascii="Trebuchet MS" w:hAnsi="Trebuchet MS"/>
+          <w:sz w:val="24"/>
+          <w:szCs w:val="24"/>
+          <w:lang w:val="en-US"/>
+        </w:rPr>
+      </w:pPr>
+      <w:r>
+        <w:rPr>
+          <w:rFonts w:ascii="Trebuchet MS" w:hAnsi="Trebuchet MS"/>
+          <w:sz w:val="24"/>
+          <w:szCs w:val="24"/>
+          <w:lang w:val="en-US"/>
+        </w:rPr>
+        <w:t>Mean Absolute Error</w:t>
+      </w:r>
+    </w:p>
+    <w:p>
+      <w:pPr>
+        <w:pStyle w:val="ListParagraph"/>
         <w:numPr>
           <w:ilvl w:val="0"/>
-          <w:numId w:val="7"/>
+          <w:numId w:val="16"/>
         </w:numPr>
-        <w:contextualSpacing/>
-      </w:pPr>
-      <w:r>
-        <w:rPr>
-          <w:i/>
-        </w:rPr>
-        <w:t xml:space="preserve">Is it made clear how the input data or datasets will be handled by the algorithms and techniques </w:t>
-      </w:r>
-      <w:r>
-        <w:rPr>
-          <w:i/>
-          <w:noProof/>
-        </w:rPr>
-        <w:t>chosen</w:t>
-      </w:r>
-      <w:r>
-        <w:rPr>
-          <w:i/>
-        </w:rPr>
-        <w:t>?</w:t>
-      </w:r>
+        <w:rPr>
+          <w:rFonts w:ascii="Trebuchet MS" w:hAnsi="Trebuchet MS"/>
+          <w:sz w:val="24"/>
+          <w:szCs w:val="24"/>
+          <w:lang w:val="en-US"/>
+        </w:rPr>
+      </w:pPr>
+      <w:r>
+        <w:rPr>
+          <w:rFonts w:ascii="Trebuchet MS" w:hAnsi="Trebuchet MS"/>
+          <w:sz w:val="24"/>
+          <w:szCs w:val="24"/>
+          <w:lang w:val="en-US"/>
+        </w:rPr>
+        <w:t>Explained Variance Score</w:t>
+      </w:r>
+    </w:p>
+    <w:p>
+      <w:pPr>
+        <w:pStyle w:val="ListParagraph"/>
+        <w:numPr>
+          <w:ilvl w:val="0"/>
+          <w:numId w:val="16"/>
+        </w:numPr>
+        <w:rPr>
+          <w:rFonts w:ascii="Trebuchet MS" w:hAnsi="Trebuchet MS"/>
+          <w:sz w:val="24"/>
+          <w:szCs w:val="24"/>
+          <w:lang w:val="en-US"/>
+        </w:rPr>
+      </w:pPr>
+      <w:r>
+        <w:rPr>
+          <w:rFonts w:ascii="Trebuchet MS" w:hAnsi="Trebuchet MS"/>
+          <w:sz w:val="24"/>
+          <w:szCs w:val="24"/>
+          <w:lang w:val="en-US"/>
+        </w:rPr>
+        <w:t>Mean Squared Error</w:t>
+      </w:r>
+    </w:p>
+    <w:p>
+      <w:pPr>
+        <w:pStyle w:val="ListParagraph"/>
+        <w:numPr>
+          <w:ilvl w:val="0"/>
+          <w:numId w:val="16"/>
+        </w:numPr>
+        <w:rPr>
+          <w:rFonts w:ascii="Trebuchet MS" w:hAnsi="Trebuchet MS"/>
+          <w:sz w:val="24"/>
+          <w:szCs w:val="24"/>
+          <w:lang w:val="en-US"/>
+        </w:rPr>
+      </w:pPr>
+      <w:r>
+        <w:rPr>
+          <w:rFonts w:ascii="Trebuchet MS" w:hAnsi="Trebuchet MS"/>
+          <w:sz w:val="24"/>
+          <w:szCs w:val="24"/>
+          <w:lang w:val="en-US"/>
+        </w:rPr>
+        <w:t>R2 score</w:t>
+      </w:r>
+    </w:p>
+    <w:p>
+      <w:pPr>
+        <w:pStyle w:val="ListParagraph"/>
+        <w:rPr>
+          <w:rFonts w:ascii="Trebuchet MS" w:hAnsi="Trebuchet MS"/>
+          <w:sz w:val="24"/>
+          <w:szCs w:val="24"/>
+          <w:lang w:val="en-US"/>
+        </w:rPr>
+      </w:pPr>
+    </w:p>
+    <w:p>
+      <w:pPr>
+        <w:rPr>
+          <w:rFonts w:ascii="Trebuchet MS" w:hAnsi="Trebuchet MS"/>
+          <w:sz w:val="24"/>
+          <w:szCs w:val="24"/>
+          <w:lang w:val="en-US"/>
+        </w:rPr>
+      </w:pPr>
+      <w:r>
+        <w:rPr>
+          <w:rFonts w:ascii="Trebuchet MS" w:hAnsi="Trebuchet MS"/>
+          <w:sz w:val="24"/>
+          <w:szCs w:val="24"/>
+          <w:lang w:val="en-US"/>
+        </w:rPr>
+        <w:t>For splitting training/test set and because of the nature of the data (</w:t>
+      </w:r>
+      <w:r>
+        <w:rPr>
+          <w:rFonts w:ascii="Trebuchet MS" w:hAnsi="Trebuchet MS"/>
+          <w:sz w:val="24"/>
+          <w:szCs w:val="24"/>
+          <w:lang w:val="en-US"/>
+        </w:rPr>
+        <w:t>time series data</w:t>
+      </w:r>
+      <w:r>
+        <w:rPr>
+          <w:rFonts w:ascii="Trebuchet MS" w:hAnsi="Trebuchet MS"/>
+          <w:sz w:val="24"/>
+          <w:szCs w:val="24"/>
+          <w:lang w:val="en-US"/>
+        </w:rPr>
+        <w:t xml:space="preserve">) we cannot use the out of the box </w:t>
+      </w:r>
+      <w:proofErr w:type="spellStart"/>
+      <w:r>
+        <w:rPr>
+          <w:rFonts w:ascii="Trebuchet MS" w:hAnsi="Trebuchet MS"/>
+          <w:sz w:val="24"/>
+          <w:szCs w:val="24"/>
+          <w:lang w:val="en-US"/>
+        </w:rPr>
+        <w:t>sklearn's</w:t>
+      </w:r>
+      <w:proofErr w:type="spellEnd"/>
+      <w:r>
+        <w:rPr>
+          <w:rFonts w:ascii="Trebuchet MS" w:hAnsi="Trebuchet MS"/>
+          <w:sz w:val="24"/>
+          <w:szCs w:val="24"/>
+          <w:lang w:val="en-US"/>
+        </w:rPr>
+        <w:t xml:space="preserve"> </w:t>
+      </w:r>
+      <w:proofErr w:type="spellStart"/>
+      <w:r>
+        <w:rPr>
+          <w:rFonts w:ascii="Trebuchet MS" w:hAnsi="Trebuchet MS"/>
+          <w:sz w:val="24"/>
+          <w:szCs w:val="24"/>
+          <w:lang w:val="en-US"/>
+        </w:rPr>
+        <w:t>train_test_split</w:t>
+      </w:r>
+      <w:proofErr w:type="spellEnd"/>
+      <w:r>
+        <w:rPr>
+          <w:rFonts w:ascii="Trebuchet MS" w:hAnsi="Trebuchet MS"/>
+          <w:sz w:val="24"/>
+          <w:szCs w:val="24"/>
+          <w:lang w:val="en-US"/>
+        </w:rPr>
+        <w:t xml:space="preserve"> function</w:t>
+      </w:r>
+      <w:r>
+        <w:rPr>
+          <w:rFonts w:ascii="Trebuchet MS" w:hAnsi="Trebuchet MS"/>
+          <w:sz w:val="24"/>
+          <w:szCs w:val="24"/>
+          <w:lang w:val="en-US"/>
+        </w:rPr>
+        <w:t xml:space="preserve"> which shuffles the data with consequence to </w:t>
+      </w:r>
+      <w:proofErr w:type="spellStart"/>
+      <w:proofErr w:type="gramStart"/>
+      <w:r>
+        <w:rPr>
+          <w:rFonts w:ascii="Trebuchet MS" w:hAnsi="Trebuchet MS"/>
+          <w:sz w:val="24"/>
+          <w:szCs w:val="24"/>
+          <w:lang w:val="en-US"/>
+        </w:rPr>
+        <w:t>loose</w:t>
+      </w:r>
+      <w:proofErr w:type="spellEnd"/>
+      <w:proofErr w:type="gramEnd"/>
+      <w:r>
+        <w:rPr>
+          <w:rFonts w:ascii="Trebuchet MS" w:hAnsi="Trebuchet MS"/>
+          <w:sz w:val="24"/>
+          <w:szCs w:val="24"/>
+          <w:lang w:val="en-US"/>
+        </w:rPr>
+        <w:t xml:space="preserve"> the influence of the older values to the recent ones. </w:t>
+      </w:r>
+      <w:r>
+        <w:rPr>
+          <w:rFonts w:ascii="Trebuchet MS" w:hAnsi="Trebuchet MS"/>
+          <w:sz w:val="24"/>
+          <w:szCs w:val="24"/>
+          <w:lang w:val="en-US"/>
+        </w:rPr>
+        <w:t xml:space="preserve">Also, </w:t>
+      </w:r>
+      <w:r>
+        <w:rPr>
+          <w:rFonts w:ascii="Trebuchet MS" w:hAnsi="Trebuchet MS"/>
+          <w:sz w:val="24"/>
+          <w:szCs w:val="24"/>
+          <w:lang w:val="en-US"/>
+        </w:rPr>
+        <w:t>If the data were shuffled, e.g. the close price for 1 Sept 2016 might be in the training set. We might then be asked to predict the close prices for the 7 days after 31 Aug 2016, which would include the price for 1 Sept 2016 which we'd have seen before.</w:t>
+      </w:r>
+      <w:r>
+        <w:rPr>
+          <w:rFonts w:ascii="Trebuchet MS" w:hAnsi="Trebuchet MS"/>
+          <w:sz w:val="24"/>
+          <w:szCs w:val="24"/>
+          <w:lang w:val="en-US"/>
+        </w:rPr>
+        <w:t xml:space="preserve"> </w:t>
+      </w:r>
+    </w:p>
+    <w:p>
+      <w:pPr>
+        <w:rPr>
+          <w:rFonts w:ascii="Trebuchet MS" w:hAnsi="Trebuchet MS"/>
+          <w:sz w:val="24"/>
+          <w:szCs w:val="24"/>
+          <w:lang w:val="en-US"/>
+        </w:rPr>
+      </w:pPr>
+      <w:r>
+        <w:rPr>
+          <w:rFonts w:ascii="Trebuchet MS" w:hAnsi="Trebuchet MS"/>
+          <w:sz w:val="24"/>
+          <w:szCs w:val="24"/>
+          <w:lang w:val="en-US"/>
+        </w:rPr>
+        <w:t>Therefor we would need to develop a custom algorithm</w:t>
+      </w:r>
+      <w:r>
+        <w:rPr>
+          <w:rFonts w:ascii="Trebuchet MS" w:hAnsi="Trebuchet MS"/>
+          <w:sz w:val="24"/>
+          <w:szCs w:val="24"/>
+          <w:lang w:val="en-US"/>
+        </w:rPr>
+        <w:t xml:space="preserve"> for our dataset to split it in train and test set with respect to the chronological order of our data.</w:t>
+      </w:r>
+    </w:p>
+    <w:p>
+      <w:pPr>
+        <w:pStyle w:val="ListParagraph"/>
+        <w:rPr>
+          <w:rFonts w:ascii="Trebuchet MS" w:hAnsi="Trebuchet MS"/>
+          <w:sz w:val="24"/>
+          <w:szCs w:val="24"/>
+          <w:lang w:val="en-US"/>
+        </w:rPr>
+      </w:pPr>
+      <w:bookmarkStart w:id="10" w:name="_GoBack"/>
+      <w:bookmarkEnd w:id="10"/>
     </w:p>
     <w:p>
       <w:pPr>
@@ -7077,8 +7672,8 @@
           <w:szCs w:val="26"/>
         </w:rPr>
       </w:pPr>
-      <w:bookmarkStart w:id="10" w:name="_2ewz7n8hmo7j" w:colFirst="0" w:colLast="0"/>
-      <w:bookmarkEnd w:id="10"/>
+      <w:bookmarkStart w:id="11" w:name="_2ewz7n8hmo7j" w:colFirst="0" w:colLast="0"/>
+      <w:bookmarkEnd w:id="11"/>
       <w:r>
         <w:rPr>
           <w:b/>
@@ -7091,14 +7686,7 @@
     </w:p>
     <w:p>
       <w:pPr>
-        <w:rPr>
-          <w:i/>
-        </w:rPr>
-      </w:pPr>
-    </w:p>
-    <w:p>
-      <w:pPr>
-        <w:spacing w:after="240"/>
+        <w:ind w:firstLine="720"/>
       </w:pPr>
       <w:r>
         <w:rPr>
@@ -7107,7 +7695,43 @@
           <w:sz w:val="24"/>
           <w:szCs w:val="24"/>
         </w:rPr>
-        <w:t>I will use an out-of-the-box version of Random Forest algorithm as a benchmark model. I will train and test it on the same data as my primary model, and I will compare the results. Ideally, my final model will outperform the random forests model.</w:t>
+        <w:t xml:space="preserve">I will use an out-of-the-box version of </w:t>
+      </w:r>
+      <w:r>
+        <w:rPr>
+          <w:rFonts w:ascii="Trebuchet MS" w:hAnsi="Trebuchet MS"/>
+          <w:sz w:val="24"/>
+          <w:szCs w:val="24"/>
+          <w:lang w:val="en-US"/>
+        </w:rPr>
+        <w:t xml:space="preserve">Linear Support Vector Machine </w:t>
+      </w:r>
+      <w:r>
+        <w:rPr>
+          <w:rFonts w:ascii="Trebuchet MS" w:eastAsia="Trebuchet MS" w:hAnsi="Trebuchet MS" w:cs="Trebuchet MS"/>
+          <w:color w:val="24292E"/>
+          <w:sz w:val="24"/>
+          <w:szCs w:val="24"/>
+        </w:rPr>
+        <w:t xml:space="preserve">algorithm as a benchmark model. I will train and test it on the same data as my primary model, and I will compare the results. Ideally, my final model will outperform the </w:t>
+      </w:r>
+      <w:r>
+        <w:rPr>
+          <w:rFonts w:ascii="Trebuchet MS" w:hAnsi="Trebuchet MS"/>
+          <w:sz w:val="24"/>
+          <w:szCs w:val="24"/>
+          <w:lang w:val="en-US"/>
+        </w:rPr>
+        <w:t xml:space="preserve">Linear Support Vector Machine </w:t>
+      </w:r>
+      <w:r>
+        <w:rPr>
+          <w:rFonts w:ascii="Trebuchet MS" w:eastAsia="Trebuchet MS" w:hAnsi="Trebuchet MS" w:cs="Trebuchet MS"/>
+          <w:color w:val="24292E"/>
+          <w:sz w:val="24"/>
+          <w:szCs w:val="24"/>
+        </w:rPr>
+        <w:t>model.</w:t>
       </w:r>
     </w:p>
     <w:p>
@@ -7122,8 +7746,8 @@
           <w:szCs w:val="34"/>
         </w:rPr>
       </w:pPr>
-      <w:bookmarkStart w:id="11" w:name="_ptfnrtrqmg0t" w:colFirst="0" w:colLast="0"/>
-      <w:bookmarkEnd w:id="11"/>
+      <w:bookmarkStart w:id="12" w:name="_ptfnrtrqmg0t" w:colFirst="0" w:colLast="0"/>
+      <w:bookmarkEnd w:id="12"/>
       <w:r>
         <w:rPr>
           <w:b/>
@@ -7131,19 +7755,6 @@
           <w:szCs w:val="34"/>
         </w:rPr>
         <w:t>III. Methodology</w:t>
-      </w:r>
-    </w:p>
-    <w:p>
-      <w:pPr>
-        <w:rPr>
-          <w:i/>
-        </w:rPr>
-      </w:pPr>
-      <w:r>
-        <w:rPr>
-          <w:i/>
-        </w:rPr>
-        <w:t>(approx. 3-5 pages)</w:t>
       </w:r>
     </w:p>
     <w:p>
@@ -7159,8 +7770,8 @@
           <w:szCs w:val="26"/>
         </w:rPr>
       </w:pPr>
-      <w:bookmarkStart w:id="12" w:name="_6a8uyuo82ahq" w:colFirst="0" w:colLast="0"/>
-      <w:bookmarkEnd w:id="12"/>
+      <w:bookmarkStart w:id="13" w:name="_6a8uyuo82ahq" w:colFirst="0" w:colLast="0"/>
+      <w:bookmarkEnd w:id="13"/>
       <w:r>
         <w:rPr>
           <w:b/>
@@ -7168,120 +7779,28 @@
           <w:sz w:val="26"/>
           <w:szCs w:val="26"/>
         </w:rPr>
-        <w:t>Data Preprocessing</w:t>
-      </w:r>
-    </w:p>
-    <w:p>
-      <w:pPr>
-        <w:rPr>
-          <w:sz w:val="18"/>
-          <w:szCs w:val="18"/>
-        </w:rPr>
-      </w:pPr>
-      <w:r>
-        <w:rPr>
-          <w:sz w:val="18"/>
-          <w:szCs w:val="18"/>
-        </w:rPr>
-        <w:t>In this section, all of your preprocessing steps will need to be clearly documented, if any were necessary. From the previous section, any of the abnormalities or characteristics that you identified about the dataset will be addressed and corrected here. Questions to ask yourself when writing this section:</w:t>
-      </w:r>
-    </w:p>
-    <w:p>
-      <w:pPr>
-        <w:numPr>
-          <w:ilvl w:val="0"/>
-          <w:numId w:val="3"/>
-        </w:numPr>
-        <w:contextualSpacing/>
-        <w:rPr>
-          <w:sz w:val="18"/>
-          <w:szCs w:val="18"/>
-        </w:rPr>
-      </w:pPr>
-      <w:r>
-        <w:rPr>
-          <w:i/>
-          <w:sz w:val="18"/>
-          <w:szCs w:val="18"/>
-        </w:rPr>
-        <w:t xml:space="preserve">If the algorithms </w:t>
-      </w:r>
-      <w:r>
-        <w:rPr>
-          <w:i/>
-          <w:noProof/>
-          <w:sz w:val="18"/>
-          <w:szCs w:val="18"/>
-        </w:rPr>
-        <w:t>chosen</w:t>
-      </w:r>
-      <w:r>
-        <w:rPr>
-          <w:i/>
-          <w:sz w:val="18"/>
-          <w:szCs w:val="18"/>
-        </w:rPr>
-        <w:t xml:space="preserve"> require preprocessing steps like feature selection or feature transformations, have they been properly documented?</w:t>
-      </w:r>
-    </w:p>
-    <w:p>
-      <w:pPr>
-        <w:numPr>
-          <w:ilvl w:val="0"/>
-          <w:numId w:val="3"/>
-        </w:numPr>
-        <w:contextualSpacing/>
-        <w:rPr>
-          <w:sz w:val="18"/>
-          <w:szCs w:val="18"/>
-        </w:rPr>
-      </w:pPr>
-      <w:r>
-        <w:rPr>
-          <w:i/>
-          <w:sz w:val="18"/>
-          <w:szCs w:val="18"/>
-        </w:rPr>
-        <w:t xml:space="preserve">Based on the </w:t>
-      </w:r>
+        <w:t xml:space="preserve">Data </w:t>
+      </w:r>
+      <w:proofErr w:type="spellStart"/>
       <w:r>
         <w:rPr>
           <w:b/>
-          <w:i/>
-          <w:sz w:val="18"/>
-          <w:szCs w:val="18"/>
-        </w:rPr>
-        <w:t>Data Exploration</w:t>
-      </w:r>
-      <w:r>
-        <w:rPr>
-          <w:i/>
-          <w:sz w:val="18"/>
-          <w:szCs w:val="18"/>
-        </w:rPr>
-        <w:t xml:space="preserve"> section, if there were abnormalities or characteristics that needed to be addressed, have they been properly corrected?</w:t>
-      </w:r>
-    </w:p>
-    <w:p>
-      <w:pPr>
-        <w:numPr>
-          <w:ilvl w:val="0"/>
-          <w:numId w:val="3"/>
-        </w:numPr>
-        <w:contextualSpacing/>
-        <w:rPr>
-          <w:sz w:val="18"/>
-          <w:szCs w:val="18"/>
-        </w:rPr>
-      </w:pPr>
-      <w:r>
-        <w:rPr>
-          <w:i/>
-          <w:sz w:val="18"/>
-          <w:szCs w:val="18"/>
-        </w:rPr>
-        <w:t>If no preprocessing is needed, has it been made clear why?</w:t>
-      </w:r>
+          <w:color w:val="000000"/>
+          <w:sz w:val="26"/>
+          <w:szCs w:val="26"/>
+        </w:rPr>
+        <w:t>Preprocessin</w:t>
+      </w:r>
+      <w:r>
+        <w:rPr>
+          <w:b/>
+          <w:color w:val="000000"/>
+          <w:sz w:val="26"/>
+          <w:szCs w:val="26"/>
+        </w:rPr>
+        <w:t>g</w:t>
+      </w:r>
+      <w:proofErr w:type="spellEnd"/>
     </w:p>
     <w:p>
       <w:pPr>
@@ -7289,6 +7808,7 @@
         <w:keepNext w:val="0"/>
         <w:keepLines w:val="0"/>
         <w:spacing w:before="280"/>
+        <w:ind w:firstLine="720"/>
         <w:rPr>
           <w:b/>
           <w:color w:val="000000"/>
@@ -7296,8 +7816,322 @@
           <w:szCs w:val="26"/>
         </w:rPr>
       </w:pPr>
-      <w:bookmarkStart w:id="13" w:name="_a1j4535sqksb" w:colFirst="0" w:colLast="0"/>
-      <w:bookmarkEnd w:id="13"/>
+      <w:r>
+        <w:rPr>
+          <w:rFonts w:ascii="Trebuchet MS" w:hAnsi="Trebuchet MS"/>
+          <w:sz w:val="24"/>
+          <w:szCs w:val="24"/>
+        </w:rPr>
+        <w:t xml:space="preserve">During the data exploration we found a very small number of </w:t>
+      </w:r>
+      <w:proofErr w:type="spellStart"/>
+      <w:r>
+        <w:rPr>
+          <w:rFonts w:ascii="Trebuchet MS" w:hAnsi="Trebuchet MS"/>
+          <w:sz w:val="24"/>
+          <w:szCs w:val="24"/>
+        </w:rPr>
+        <w:t>NaN</w:t>
+      </w:r>
+      <w:proofErr w:type="spellEnd"/>
+      <w:r>
+        <w:rPr>
+          <w:rFonts w:ascii="Trebuchet MS" w:hAnsi="Trebuchet MS"/>
+          <w:sz w:val="24"/>
+          <w:szCs w:val="24"/>
+        </w:rPr>
+        <w:t xml:space="preserve"> values. </w:t>
+      </w:r>
+      <w:r>
+        <w:rPr>
+          <w:rFonts w:ascii="Trebuchet MS" w:hAnsi="Trebuchet MS"/>
+          <w:sz w:val="24"/>
+          <w:szCs w:val="24"/>
+          <w:lang w:val="en-US"/>
+        </w:rPr>
+        <w:t>W</w:t>
+      </w:r>
+      <w:proofErr w:type="spellStart"/>
+      <w:r>
+        <w:rPr>
+          <w:rFonts w:ascii="Trebuchet MS" w:hAnsi="Trebuchet MS"/>
+          <w:sz w:val="24"/>
+          <w:szCs w:val="24"/>
+        </w:rPr>
+        <w:t>e</w:t>
+      </w:r>
+      <w:proofErr w:type="spellEnd"/>
+      <w:r>
+        <w:rPr>
+          <w:rFonts w:ascii="Trebuchet MS" w:hAnsi="Trebuchet MS"/>
+          <w:sz w:val="24"/>
+          <w:szCs w:val="24"/>
+        </w:rPr>
+        <w:t xml:space="preserve"> decided to remove</w:t>
+      </w:r>
+      <w:r>
+        <w:rPr>
+          <w:rFonts w:ascii="Trebuchet MS" w:hAnsi="Trebuchet MS"/>
+          <w:sz w:val="24"/>
+          <w:szCs w:val="24"/>
+        </w:rPr>
+        <w:t xml:space="preserve"> those records</w:t>
+      </w:r>
+      <w:r>
+        <w:rPr>
+          <w:rFonts w:ascii="Trebuchet MS" w:hAnsi="Trebuchet MS"/>
+          <w:sz w:val="24"/>
+          <w:szCs w:val="24"/>
+        </w:rPr>
+        <w:t xml:space="preserve"> from the dataset. Also</w:t>
+      </w:r>
+      <w:r>
+        <w:rPr>
+          <w:rFonts w:ascii="Trebuchet MS" w:hAnsi="Trebuchet MS"/>
+          <w:sz w:val="24"/>
+          <w:szCs w:val="24"/>
+        </w:rPr>
+        <w:t>,</w:t>
+      </w:r>
+      <w:r>
+        <w:rPr>
+          <w:rFonts w:ascii="Trebuchet MS" w:hAnsi="Trebuchet MS"/>
+          <w:sz w:val="24"/>
+          <w:szCs w:val="24"/>
+        </w:rPr>
+        <w:t xml:space="preserve"> we observed increased volatility around significant political events like the Brexit referendum. We decided to keep these period in the dataset because they reflect</w:t>
+      </w:r>
+      <w:r>
+        <w:rPr>
+          <w:rFonts w:ascii="Trebuchet MS" w:hAnsi="Trebuchet MS"/>
+          <w:sz w:val="24"/>
+          <w:szCs w:val="24"/>
+        </w:rPr>
+        <w:t xml:space="preserve"> magnified</w:t>
+      </w:r>
+      <w:r>
+        <w:rPr>
+          <w:rFonts w:ascii="Trebuchet MS" w:hAnsi="Trebuchet MS"/>
+          <w:sz w:val="24"/>
+          <w:szCs w:val="24"/>
+        </w:rPr>
+        <w:t xml:space="preserve"> the strong </w:t>
+      </w:r>
+      <w:r>
+        <w:rPr>
+          <w:rFonts w:ascii="Trebuchet MS" w:hAnsi="Trebuchet MS"/>
+          <w:sz w:val="24"/>
+          <w:szCs w:val="24"/>
+        </w:rPr>
+        <w:t xml:space="preserve">and permanent </w:t>
+      </w:r>
+      <w:r>
+        <w:rPr>
+          <w:rFonts w:ascii="Trebuchet MS" w:hAnsi="Trebuchet MS"/>
+          <w:sz w:val="24"/>
+          <w:szCs w:val="24"/>
+        </w:rPr>
+        <w:t xml:space="preserve">relation between </w:t>
+      </w:r>
+      <w:proofErr w:type="spellStart"/>
+      <w:r>
+        <w:rPr>
+          <w:rFonts w:ascii="Trebuchet MS" w:hAnsi="Trebuchet MS"/>
+          <w:sz w:val="24"/>
+          <w:szCs w:val="24"/>
+        </w:rPr>
+        <w:t>stockmarket</w:t>
+      </w:r>
+      <w:proofErr w:type="spellEnd"/>
+      <w:r>
+        <w:rPr>
+          <w:rFonts w:ascii="Trebuchet MS" w:hAnsi="Trebuchet MS"/>
+          <w:sz w:val="24"/>
+          <w:szCs w:val="24"/>
+        </w:rPr>
+        <w:t xml:space="preserve"> and politics. </w:t>
+      </w:r>
+    </w:p>
+    <w:p>
+      <w:pPr>
+        <w:ind w:firstLine="720"/>
+        <w:contextualSpacing/>
+        <w:rPr>
+          <w:rFonts w:ascii="Trebuchet MS" w:hAnsi="Trebuchet MS"/>
+          <w:sz w:val="24"/>
+          <w:szCs w:val="24"/>
+        </w:rPr>
+      </w:pPr>
+      <w:r>
+        <w:rPr>
+          <w:rFonts w:ascii="Trebuchet MS" w:hAnsi="Trebuchet MS"/>
+          <w:sz w:val="24"/>
+          <w:szCs w:val="24"/>
+        </w:rPr>
+        <w:t xml:space="preserve">Data Exploration has </w:t>
+      </w:r>
+      <w:proofErr w:type="spellStart"/>
+      <w:r>
+        <w:rPr>
+          <w:rFonts w:ascii="Trebuchet MS" w:hAnsi="Trebuchet MS"/>
+          <w:sz w:val="24"/>
+          <w:szCs w:val="24"/>
+        </w:rPr>
+        <w:t>revieled</w:t>
+      </w:r>
+      <w:proofErr w:type="spellEnd"/>
+      <w:r>
+        <w:rPr>
+          <w:rFonts w:ascii="Trebuchet MS" w:hAnsi="Trebuchet MS"/>
+          <w:sz w:val="24"/>
+          <w:szCs w:val="24"/>
+        </w:rPr>
+        <w:t xml:space="preserve"> the relation between </w:t>
+      </w:r>
+      <w:proofErr w:type="gramStart"/>
+      <w:r>
+        <w:rPr>
+          <w:rFonts w:ascii="Trebuchet MS" w:hAnsi="Trebuchet MS"/>
+          <w:sz w:val="24"/>
+          <w:szCs w:val="24"/>
+        </w:rPr>
+        <w:t>all of</w:t>
+      </w:r>
+      <w:proofErr w:type="gramEnd"/>
+      <w:r>
+        <w:rPr>
+          <w:rFonts w:ascii="Trebuchet MS" w:hAnsi="Trebuchet MS"/>
+          <w:sz w:val="24"/>
+          <w:szCs w:val="24"/>
+        </w:rPr>
+        <w:t xml:space="preserve"> the features of the data set with the Close price. While we made a few experiments with transformed and engineered features we finally decided to use only the Close price because it </w:t>
+      </w:r>
+      <w:r>
+        <w:rPr>
+          <w:rFonts w:ascii="Trebuchet MS" w:hAnsi="Trebuchet MS"/>
+          <w:sz w:val="24"/>
+          <w:szCs w:val="24"/>
+        </w:rPr>
+        <w:lastRenderedPageBreak/>
+        <w:t xml:space="preserve">seemed that the rest of the features </w:t>
+      </w:r>
+      <w:r>
+        <w:rPr>
+          <w:rFonts w:ascii="Trebuchet MS" w:hAnsi="Trebuchet MS"/>
+          <w:sz w:val="24"/>
+          <w:szCs w:val="24"/>
+        </w:rPr>
+        <w:t xml:space="preserve">because their </w:t>
+      </w:r>
+      <w:r>
+        <w:rPr>
+          <w:rFonts w:ascii="Trebuchet MS" w:hAnsi="Trebuchet MS"/>
+          <w:sz w:val="24"/>
+          <w:szCs w:val="24"/>
+        </w:rPr>
+        <w:t>contribut</w:t>
+      </w:r>
+      <w:r>
+        <w:rPr>
+          <w:rFonts w:ascii="Trebuchet MS" w:hAnsi="Trebuchet MS"/>
+          <w:sz w:val="24"/>
+          <w:szCs w:val="24"/>
+        </w:rPr>
+        <w:t>ion</w:t>
+      </w:r>
+      <w:r>
+        <w:rPr>
+          <w:rFonts w:ascii="Trebuchet MS" w:hAnsi="Trebuchet MS"/>
+          <w:sz w:val="24"/>
+          <w:szCs w:val="24"/>
+        </w:rPr>
+        <w:t xml:space="preserve"> to our </w:t>
+      </w:r>
+      <w:proofErr w:type="gramStart"/>
+      <w:r>
+        <w:rPr>
+          <w:rFonts w:ascii="Trebuchet MS" w:hAnsi="Trebuchet MS"/>
+          <w:sz w:val="24"/>
+          <w:szCs w:val="24"/>
+        </w:rPr>
+        <w:t>models</w:t>
+      </w:r>
+      <w:proofErr w:type="gramEnd"/>
+      <w:r>
+        <w:rPr>
+          <w:rFonts w:ascii="Trebuchet MS" w:hAnsi="Trebuchet MS"/>
+          <w:sz w:val="24"/>
+          <w:szCs w:val="24"/>
+        </w:rPr>
+        <w:t xml:space="preserve"> performance</w:t>
+      </w:r>
+      <w:r>
+        <w:rPr>
+          <w:rFonts w:ascii="Trebuchet MS" w:hAnsi="Trebuchet MS"/>
+          <w:sz w:val="24"/>
+          <w:szCs w:val="24"/>
+        </w:rPr>
+        <w:t xml:space="preserve"> was poor to pay back for the complexity they added</w:t>
+      </w:r>
+      <w:r>
+        <w:rPr>
+          <w:rFonts w:ascii="Trebuchet MS" w:hAnsi="Trebuchet MS"/>
+          <w:sz w:val="24"/>
+          <w:szCs w:val="24"/>
+        </w:rPr>
+        <w:t xml:space="preserve">. </w:t>
+      </w:r>
+    </w:p>
+    <w:p>
+      <w:pPr>
+        <w:ind w:firstLine="720"/>
+        <w:contextualSpacing/>
+        <w:rPr>
+          <w:rFonts w:ascii="Trebuchet MS" w:hAnsi="Trebuchet MS"/>
+          <w:sz w:val="24"/>
+          <w:szCs w:val="24"/>
+        </w:rPr>
+      </w:pPr>
+      <w:r>
+        <w:rPr>
+          <w:rFonts w:ascii="Trebuchet MS" w:hAnsi="Trebuchet MS"/>
+          <w:sz w:val="24"/>
+          <w:szCs w:val="24"/>
+        </w:rPr>
+        <w:t>So</w:t>
+      </w:r>
+      <w:r>
+        <w:rPr>
+          <w:rFonts w:ascii="Trebuchet MS" w:hAnsi="Trebuchet MS"/>
+          <w:sz w:val="24"/>
+          <w:szCs w:val="24"/>
+        </w:rPr>
+        <w:t>,</w:t>
+      </w:r>
+      <w:r>
+        <w:rPr>
+          <w:rFonts w:ascii="Trebuchet MS" w:hAnsi="Trebuchet MS"/>
+          <w:sz w:val="24"/>
+          <w:szCs w:val="24"/>
+        </w:rPr>
+        <w:t xml:space="preserve"> the refined set of features is a set of 10 sequential closing prices. </w:t>
+      </w:r>
+    </w:p>
+    <w:p>
+      <w:pPr>
+        <w:pStyle w:val="Heading3"/>
+        <w:keepNext w:val="0"/>
+        <w:keepLines w:val="0"/>
+        <w:spacing w:before="280"/>
+        <w:rPr>
+          <w:b/>
+          <w:color w:val="000000"/>
+          <w:sz w:val="26"/>
+          <w:szCs w:val="26"/>
+        </w:rPr>
+      </w:pPr>
+      <w:bookmarkStart w:id="14" w:name="_a1j4535sqksb" w:colFirst="0" w:colLast="0"/>
+      <w:bookmarkEnd w:id="14"/>
       <w:r>
         <w:rPr>
           <w:b/>
@@ -7399,8 +8233,8 @@
           <w:szCs w:val="26"/>
         </w:rPr>
       </w:pPr>
-      <w:bookmarkStart w:id="14" w:name="_svm71kn1p0c7" w:colFirst="0" w:colLast="0"/>
-      <w:bookmarkEnd w:id="14"/>
+      <w:bookmarkStart w:id="15" w:name="_svm71kn1p0c7" w:colFirst="0" w:colLast="0"/>
+      <w:bookmarkEnd w:id="15"/>
       <w:r>
         <w:rPr>
           <w:b/>
@@ -7423,15 +8257,7 @@
           <w:sz w:val="18"/>
           <w:szCs w:val="18"/>
         </w:rPr>
-        <w:t xml:space="preserve">In this section, you will need to discuss the process of improvement you made upon the algorithms and techniques you used in your implementation. For example, adjusting parameters for certain models to acquire </w:t>
-      </w:r>
-      <w:r>
-        <w:rPr>
-          <w:sz w:val="18"/>
-          <w:szCs w:val="18"/>
-        </w:rPr>
-        <w:lastRenderedPageBreak/>
-        <w:t>improved solutions would fall under the refinement category. Your initial and final solutions should be reported, as well as any significant intermediate results as necessary. Questions to ask yourself when writing this section:</w:t>
+        <w:t>In this section, you will need to discuss the process of improvement you made upon the algorithms and techniques you used in your implementation. For example, adjusting parameters for certain models to acquire improved solutions would fall under the refinement category. Your initial and final solutions should be reported, as well as any significant intermediate results as necessary. Questions to ask yourself when writing this section:</w:t>
       </w:r>
     </w:p>
     <w:p>
@@ -7509,8 +8335,8 @@
           <w:szCs w:val="34"/>
         </w:rPr>
       </w:pPr>
-      <w:bookmarkStart w:id="15" w:name="_hq75b4vpmv2h" w:colFirst="0" w:colLast="0"/>
-      <w:bookmarkEnd w:id="15"/>
+      <w:bookmarkStart w:id="16" w:name="_hq75b4vpmv2h" w:colFirst="0" w:colLast="0"/>
+      <w:bookmarkEnd w:id="16"/>
       <w:r>
         <w:rPr>
           <w:b/>
@@ -7546,8 +8372,8 @@
           <w:szCs w:val="26"/>
         </w:rPr>
       </w:pPr>
-      <w:bookmarkStart w:id="16" w:name="_qa9up53qzm4i" w:colFirst="0" w:colLast="0"/>
-      <w:bookmarkEnd w:id="16"/>
+      <w:bookmarkStart w:id="17" w:name="_qa9up53qzm4i" w:colFirst="0" w:colLast="0"/>
+      <w:bookmarkEnd w:id="17"/>
       <w:r>
         <w:rPr>
           <w:b/>
@@ -7636,8 +8462,8 @@
           <w:szCs w:val="26"/>
         </w:rPr>
       </w:pPr>
-      <w:bookmarkStart w:id="17" w:name="_7mljppbsz3l" w:colFirst="0" w:colLast="0"/>
-      <w:bookmarkEnd w:id="17"/>
+      <w:bookmarkStart w:id="18" w:name="_7mljppbsz3l" w:colFirst="0" w:colLast="0"/>
+      <w:bookmarkEnd w:id="18"/>
       <w:r>
         <w:rPr>
           <w:b/>
@@ -7674,6 +8500,7 @@
         <w:rPr>
           <w:i/>
         </w:rPr>
+        <w:lastRenderedPageBreak/>
         <w:t>Are the final results found stronger than the benchmark result reported earlier?</w:t>
       </w:r>
     </w:p>
@@ -7719,8 +8546,8 @@
           <w:szCs w:val="34"/>
         </w:rPr>
       </w:pPr>
-      <w:bookmarkStart w:id="18" w:name="_dbmzl5f2lkw" w:colFirst="0" w:colLast="0"/>
-      <w:bookmarkEnd w:id="18"/>
+      <w:bookmarkStart w:id="19" w:name="_dbmzl5f2lkw" w:colFirst="0" w:colLast="0"/>
+      <w:bookmarkEnd w:id="19"/>
       <w:r>
         <w:rPr>
           <w:b/>
@@ -7756,8 +8583,8 @@
           <w:szCs w:val="26"/>
         </w:rPr>
       </w:pPr>
-      <w:bookmarkStart w:id="19" w:name="_8lowywvp5j5j" w:colFirst="0" w:colLast="0"/>
-      <w:bookmarkEnd w:id="19"/>
+      <w:bookmarkStart w:id="20" w:name="_8lowywvp5j5j" w:colFirst="0" w:colLast="0"/>
+      <w:bookmarkEnd w:id="20"/>
       <w:r>
         <w:rPr>
           <w:b/>
@@ -7831,8 +8658,8 @@
           <w:szCs w:val="26"/>
         </w:rPr>
       </w:pPr>
-      <w:bookmarkStart w:id="20" w:name="_cycnvty5of5y" w:colFirst="0" w:colLast="0"/>
-      <w:bookmarkEnd w:id="20"/>
+      <w:bookmarkStart w:id="21" w:name="_cycnvty5of5y" w:colFirst="0" w:colLast="0"/>
+      <w:bookmarkEnd w:id="21"/>
       <w:r>
         <w:rPr>
           <w:b/>
@@ -7840,11 +8667,8 @@
           <w:sz w:val="26"/>
           <w:szCs w:val="26"/>
         </w:rPr>
-        <w:lastRenderedPageBreak/>
         <w:t>Reflection</w:t>
       </w:r>
-      <w:bookmarkStart w:id="21" w:name="_GoBack"/>
-      <w:bookmarkEnd w:id="21"/>
     </w:p>
     <w:p>
       <w:pPr>
@@ -7886,25 +8710,7 @@
           <w:sz w:val="24"/>
           <w:szCs w:val="24"/>
         </w:rPr>
-        <w:t xml:space="preserve">In my </w:t>
-      </w:r>
-      <w:proofErr w:type="gramStart"/>
-      <w:r>
-        <w:rPr>
-          <w:rFonts w:ascii="Trebuchet MS" w:hAnsi="Trebuchet MS"/>
-          <w:sz w:val="24"/>
-          <w:szCs w:val="24"/>
-        </w:rPr>
-        <w:t>project</w:t>
-      </w:r>
-      <w:proofErr w:type="gramEnd"/>
-      <w:r>
-        <w:rPr>
-          <w:rFonts w:ascii="Trebuchet MS" w:hAnsi="Trebuchet MS"/>
-          <w:sz w:val="24"/>
-          <w:szCs w:val="24"/>
-        </w:rPr>
-        <w:t xml:space="preserve"> I collected data from Yahoo Finance using the pandas </w:t>
+        <w:t xml:space="preserve">In my project I collected data from Yahoo Finance using the pandas </w:t>
       </w:r>
       <w:proofErr w:type="spellStart"/>
       <w:r>
@@ -8289,15 +9095,7 @@
           <w:sz w:val="24"/>
           <w:szCs w:val="24"/>
         </w:rPr>
-        <w:t>remarkable</w:t>
-      </w:r>
-      <w:r>
-        <w:rPr>
-          <w:rFonts w:ascii="Trebuchet MS" w:hAnsi="Trebuchet MS"/>
-          <w:sz w:val="24"/>
-          <w:szCs w:val="24"/>
-        </w:rPr>
-        <w:t xml:space="preserve"> </w:t>
+        <w:t xml:space="preserve">remarkable </w:t>
       </w:r>
       <w:proofErr w:type="spellStart"/>
       <w:r>
@@ -8448,7 +9246,16 @@
           <w:sz w:val="24"/>
           <w:szCs w:val="24"/>
         </w:rPr>
-        <w:t xml:space="preserve">daily variation, volume, more historical days), we increased the number of training/testing </w:t>
+        <w:t xml:space="preserve">daily variation, </w:t>
+      </w:r>
+      <w:r>
+        <w:rPr>
+          <w:rFonts w:ascii="Trebuchet MS" w:hAnsi="Trebuchet MS"/>
+          <w:sz w:val="24"/>
+          <w:szCs w:val="24"/>
+        </w:rPr>
+        <w:lastRenderedPageBreak/>
+        <w:t xml:space="preserve">volume, more historical days), we increased the number of training/testing </w:t>
       </w:r>
       <w:proofErr w:type="spellStart"/>
       <w:r>
@@ -8873,7 +9680,6 @@
     </w:p>
     <w:p>
       <w:r>
-        <w:lastRenderedPageBreak/>
         <w:pict>
           <v:rect id="_x0000_i1025" style="width:0;height:1.5pt" o:hralign="center" o:hrstd="t" o:hr="t" fillcolor="#a0a0a0" stroked="f"/>
         </w:pict>
@@ -9043,7 +9849,7 @@
 </file>
 
 <file path=word/endnotes.xml><?xml version="1.0" encoding="utf-8"?>
-<w:endnotes xmlns:wpc="http://schemas.microsoft.com/office/word/2010/wordprocessingCanvas" xmlns:cx="http://schemas.microsoft.com/office/drawing/2014/chartex" xmlns:cx1="http://schemas.microsoft.com/office/drawing/2015/9/8/chartex" xmlns:cx2="http://schemas.microsoft.com/office/drawing/2015/10/21/chartex" xmlns:cx3="http://schemas.microsoft.com/office/drawing/2016/5/9/chartex" xmlns:cx4="http://schemas.microsoft.com/office/drawing/2016/5/10/chartex" xmlns:cx5="http://schemas.microsoft.com/office/drawing/2016/5/11/chartex" xmlns:cx6="http://schemas.microsoft.com/office/drawing/2016/5/12/chartex" xmlns:cx7="http://schemas.microsoft.com/office/drawing/2016/5/13/chartex" xmlns:cx8="http://schemas.microsoft.com/office/drawing/2016/5/14/chartex" xmlns:mc="http://schemas.openxmlformats.org/markup-compatibility/2006" xmlns:aink="http://schemas.microsoft.com/office/drawing/2016/ink" xmlns:am3d="http://schemas.microsoft.com/office/drawing/2017/model3d" xmlns:o="urn:schemas-microsoft-com:office:office" xmlns:r="http://schemas.openxmlformats.org/officeDocument/2006/relationships" xmlns:m="http://schemas.openxmlformats.org/officeDocument/2006/math" xmlns:v="urn:schemas-microsoft-com:vml" xmlns:wp14="http://schemas.microsoft.com/office/word/2010/wordprocessingDrawing" xmlns:wp="http://schemas.openxmlformats.org/drawingml/2006/wordprocessingDrawing" xmlns:w10="urn:schemas-microsoft-com:office:word" xmlns:w="http://schemas.openxmlformats.org/wordprocessingml/2006/main" xmlns:w14="http://schemas.microsoft.com/office/word/2010/wordml" xmlns:w15="http://schemas.microsoft.com/office/word/2012/wordml" xmlns:w16se="http://schemas.microsoft.com/office/word/2015/wordml/symex" xmlns:wpg="http://schemas.microsoft.com/office/word/2010/wordprocessingGroup" xmlns:wpi="http://schemas.microsoft.com/office/word/2010/wordprocessingInk" xmlns:wne="http://schemas.microsoft.com/office/word/2006/wordml" xmlns:wps="http://schemas.microsoft.com/office/word/2010/wordprocessingShape" mc:Ignorable="w14 w15 w16se wp14">
+<w:endnotes xmlns:wpc="http://schemas.microsoft.com/office/word/2010/wordprocessingCanvas" xmlns:cx="http://schemas.microsoft.com/office/drawing/2014/chartex" xmlns:cx1="http://schemas.microsoft.com/office/drawing/2015/9/8/chartex" xmlns:cx2="http://schemas.microsoft.com/office/drawing/2015/10/21/chartex" xmlns:cx3="http://schemas.microsoft.com/office/drawing/2016/5/9/chartex" xmlns:cx4="http://schemas.microsoft.com/office/drawing/2016/5/10/chartex" xmlns:cx5="http://schemas.microsoft.com/office/drawing/2016/5/11/chartex" xmlns:cx6="http://schemas.microsoft.com/office/drawing/2016/5/12/chartex" xmlns:cx7="http://schemas.microsoft.com/office/drawing/2016/5/13/chartex" xmlns:cx8="http://schemas.microsoft.com/office/drawing/2016/5/14/chartex" xmlns:mc="http://schemas.openxmlformats.org/markup-compatibility/2006" xmlns:aink="http://schemas.microsoft.com/office/drawing/2016/ink" xmlns:am3d="http://schemas.microsoft.com/office/drawing/2017/model3d" xmlns:o="urn:schemas-microsoft-com:office:office" xmlns:r="http://schemas.openxmlformats.org/officeDocument/2006/relationships" xmlns:m="http://schemas.openxmlformats.org/officeDocument/2006/math" xmlns:v="urn:schemas-microsoft-com:vml" xmlns:wp14="http://schemas.microsoft.com/office/word/2010/wordprocessingDrawing" xmlns:wp="http://schemas.openxmlformats.org/drawingml/2006/wordprocessingDrawing" xmlns:w10="urn:schemas-microsoft-com:office:word" xmlns:w="http://schemas.openxmlformats.org/wordprocessingml/2006/main" xmlns:w14="http://schemas.microsoft.com/office/word/2010/wordml" xmlns:w15="http://schemas.microsoft.com/office/word/2012/wordml" xmlns:w16cid="http://schemas.microsoft.com/office/word/2016/wordml/cid" xmlns:w16se="http://schemas.microsoft.com/office/word/2015/wordml/symex" xmlns:wpg="http://schemas.microsoft.com/office/word/2010/wordprocessingGroup" xmlns:wpi="http://schemas.microsoft.com/office/word/2010/wordprocessingInk" xmlns:wne="http://schemas.microsoft.com/office/word/2006/wordml" xmlns:wps="http://schemas.microsoft.com/office/word/2010/wordprocessingShape" mc:Ignorable="w14 w15 w16se w16cid wp14">
   <w:endnote w:type="separator" w:id="-1">
     <w:p>
       <w:pPr>
@@ -9068,7 +9874,7 @@
 </file>
 
 <file path=word/footnotes.xml><?xml version="1.0" encoding="utf-8"?>
-<w:footnotes xmlns:wpc="http://schemas.microsoft.com/office/word/2010/wordprocessingCanvas" xmlns:cx="http://schemas.microsoft.com/office/drawing/2014/chartex" xmlns:cx1="http://schemas.microsoft.com/office/drawing/2015/9/8/chartex" xmlns:cx2="http://schemas.microsoft.com/office/drawing/2015/10/21/chartex" xmlns:cx3="http://schemas.microsoft.com/office/drawing/2016/5/9/chartex" xmlns:cx4="http://schemas.microsoft.com/office/drawing/2016/5/10/chartex" xmlns:cx5="http://schemas.microsoft.com/office/drawing/2016/5/11/chartex" xmlns:cx6="http://schemas.microsoft.com/office/drawing/2016/5/12/chartex" xmlns:cx7="http://schemas.microsoft.com/office/drawing/2016/5/13/chartex" xmlns:cx8="http://schemas.microsoft.com/office/drawing/2016/5/14/chartex" xmlns:mc="http://schemas.openxmlformats.org/markup-compatibility/2006" xmlns:aink="http://schemas.microsoft.com/office/drawing/2016/ink" xmlns:am3d="http://schemas.microsoft.com/office/drawing/2017/model3d" xmlns:o="urn:schemas-microsoft-com:office:office" xmlns:r="http://schemas.openxmlformats.org/officeDocument/2006/relationships" xmlns:m="http://schemas.openxmlformats.org/officeDocument/2006/math" xmlns:v="urn:schemas-microsoft-com:vml" xmlns:wp14="http://schemas.microsoft.com/office/word/2010/wordprocessingDrawing" xmlns:wp="http://schemas.openxmlformats.org/drawingml/2006/wordprocessingDrawing" xmlns:w10="urn:schemas-microsoft-com:office:word" xmlns:w="http://schemas.openxmlformats.org/wordprocessingml/2006/main" xmlns:w14="http://schemas.microsoft.com/office/word/2010/wordml" xmlns:w15="http://schemas.microsoft.com/office/word/2012/wordml" xmlns:w16se="http://schemas.microsoft.com/office/word/2015/wordml/symex" xmlns:wpg="http://schemas.microsoft.com/office/word/2010/wordprocessingGroup" xmlns:wpi="http://schemas.microsoft.com/office/word/2010/wordprocessingInk" xmlns:wne="http://schemas.microsoft.com/office/word/2006/wordml" xmlns:wps="http://schemas.microsoft.com/office/word/2010/wordprocessingShape" mc:Ignorable="w14 w15 w16se wp14">
+<w:footnotes xmlns:wpc="http://schemas.microsoft.com/office/word/2010/wordprocessingCanvas" xmlns:cx="http://schemas.microsoft.com/office/drawing/2014/chartex" xmlns:cx1="http://schemas.microsoft.com/office/drawing/2015/9/8/chartex" xmlns:cx2="http://schemas.microsoft.com/office/drawing/2015/10/21/chartex" xmlns:cx3="http://schemas.microsoft.com/office/drawing/2016/5/9/chartex" xmlns:cx4="http://schemas.microsoft.com/office/drawing/2016/5/10/chartex" xmlns:cx5="http://schemas.microsoft.com/office/drawing/2016/5/11/chartex" xmlns:cx6="http://schemas.microsoft.com/office/drawing/2016/5/12/chartex" xmlns:cx7="http://schemas.microsoft.com/office/drawing/2016/5/13/chartex" xmlns:cx8="http://schemas.microsoft.com/office/drawing/2016/5/14/chartex" xmlns:mc="http://schemas.openxmlformats.org/markup-compatibility/2006" xmlns:aink="http://schemas.microsoft.com/office/drawing/2016/ink" xmlns:am3d="http://schemas.microsoft.com/office/drawing/2017/model3d" xmlns:o="urn:schemas-microsoft-com:office:office" xmlns:r="http://schemas.openxmlformats.org/officeDocument/2006/relationships" xmlns:m="http://schemas.openxmlformats.org/officeDocument/2006/math" xmlns:v="urn:schemas-microsoft-com:vml" xmlns:wp14="http://schemas.microsoft.com/office/word/2010/wordprocessingDrawing" xmlns:wp="http://schemas.openxmlformats.org/drawingml/2006/wordprocessingDrawing" xmlns:w10="urn:schemas-microsoft-com:office:word" xmlns:w="http://schemas.openxmlformats.org/wordprocessingml/2006/main" xmlns:w14="http://schemas.microsoft.com/office/word/2010/wordml" xmlns:w15="http://schemas.microsoft.com/office/word/2012/wordml" xmlns:w16cid="http://schemas.microsoft.com/office/word/2016/wordml/cid" xmlns:w16se="http://schemas.microsoft.com/office/word/2015/wordml/symex" xmlns:wpg="http://schemas.microsoft.com/office/word/2010/wordprocessingGroup" xmlns:wpi="http://schemas.microsoft.com/office/word/2010/wordprocessingInk" xmlns:wne="http://schemas.microsoft.com/office/word/2006/wordml" xmlns:wps="http://schemas.microsoft.com/office/word/2010/wordprocessingShape" mc:Ignorable="w14 w15 w16se w16cid wp14">
   <w:footnote w:type="separator" w:id="-1">
     <w:p>
       <w:pPr>
@@ -9160,7 +9966,7 @@
 </file>
 
 <file path=word/numbering.xml><?xml version="1.0" encoding="utf-8"?>
-<w:numbering xmlns:wpc="http://schemas.microsoft.com/office/word/2010/wordprocessingCanvas" xmlns:cx="http://schemas.microsoft.com/office/drawing/2014/chartex" xmlns:cx1="http://schemas.microsoft.com/office/drawing/2015/9/8/chartex" xmlns:cx2="http://schemas.microsoft.com/office/drawing/2015/10/21/chartex" xmlns:cx3="http://schemas.microsoft.com/office/drawing/2016/5/9/chartex" xmlns:cx4="http://schemas.microsoft.com/office/drawing/2016/5/10/chartex" xmlns:cx5="http://schemas.microsoft.com/office/drawing/2016/5/11/chartex" xmlns:cx6="http://schemas.microsoft.com/office/drawing/2016/5/12/chartex" xmlns:cx7="http://schemas.microsoft.com/office/drawing/2016/5/13/chartex" xmlns:cx8="http://schemas.microsoft.com/office/drawing/2016/5/14/chartex" xmlns:mc="http://schemas.openxmlformats.org/markup-compatibility/2006" xmlns:aink="http://schemas.microsoft.com/office/drawing/2016/ink" xmlns:am3d="http://schemas.microsoft.com/office/drawing/2017/model3d" xmlns:o="urn:schemas-microsoft-com:office:office" xmlns:r="http://schemas.openxmlformats.org/officeDocument/2006/relationships" xmlns:m="http://schemas.openxmlformats.org/officeDocument/2006/math" xmlns:v="urn:schemas-microsoft-com:vml" xmlns:wp14="http://schemas.microsoft.com/office/word/2010/wordprocessingDrawing" xmlns:wp="http://schemas.openxmlformats.org/drawingml/2006/wordprocessingDrawing" xmlns:w10="urn:schemas-microsoft-com:office:word" xmlns:w="http://schemas.openxmlformats.org/wordprocessingml/2006/main" xmlns:w14="http://schemas.microsoft.com/office/word/2010/wordml" xmlns:w15="http://schemas.microsoft.com/office/word/2012/wordml" xmlns:w16se="http://schemas.microsoft.com/office/word/2015/wordml/symex" xmlns:wpg="http://schemas.microsoft.com/office/word/2010/wordprocessingGroup" xmlns:wpi="http://schemas.microsoft.com/office/word/2010/wordprocessingInk" xmlns:wne="http://schemas.microsoft.com/office/word/2006/wordml" xmlns:wps="http://schemas.microsoft.com/office/word/2010/wordprocessingShape" mc:Ignorable="w14 w15 w16se wp14">
+<w:numbering xmlns:wpc="http://schemas.microsoft.com/office/word/2010/wordprocessingCanvas" xmlns:cx="http://schemas.microsoft.com/office/drawing/2014/chartex" xmlns:cx1="http://schemas.microsoft.com/office/drawing/2015/9/8/chartex" xmlns:cx2="http://schemas.microsoft.com/office/drawing/2015/10/21/chartex" xmlns:cx3="http://schemas.microsoft.com/office/drawing/2016/5/9/chartex" xmlns:cx4="http://schemas.microsoft.com/office/drawing/2016/5/10/chartex" xmlns:cx5="http://schemas.microsoft.com/office/drawing/2016/5/11/chartex" xmlns:cx6="http://schemas.microsoft.com/office/drawing/2016/5/12/chartex" xmlns:cx7="http://schemas.microsoft.com/office/drawing/2016/5/13/chartex" xmlns:cx8="http://schemas.microsoft.com/office/drawing/2016/5/14/chartex" xmlns:mc="http://schemas.openxmlformats.org/markup-compatibility/2006" xmlns:aink="http://schemas.microsoft.com/office/drawing/2016/ink" xmlns:am3d="http://schemas.microsoft.com/office/drawing/2017/model3d" xmlns:o="urn:schemas-microsoft-com:office:office" xmlns:r="http://schemas.openxmlformats.org/officeDocument/2006/relationships" xmlns:m="http://schemas.openxmlformats.org/officeDocument/2006/math" xmlns:v="urn:schemas-microsoft-com:vml" xmlns:wp14="http://schemas.microsoft.com/office/word/2010/wordprocessingDrawing" xmlns:wp="http://schemas.openxmlformats.org/drawingml/2006/wordprocessingDrawing" xmlns:w10="urn:schemas-microsoft-com:office:word" xmlns:w="http://schemas.openxmlformats.org/wordprocessingml/2006/main" xmlns:w14="http://schemas.microsoft.com/office/word/2010/wordml" xmlns:w15="http://schemas.microsoft.com/office/word/2012/wordml" xmlns:w16cid="http://schemas.microsoft.com/office/word/2016/wordml/cid" xmlns:w16se="http://schemas.microsoft.com/office/word/2015/wordml/symex" xmlns:wpg="http://schemas.microsoft.com/office/word/2010/wordprocessingGroup" xmlns:wpi="http://schemas.microsoft.com/office/word/2010/wordprocessingInk" xmlns:wne="http://schemas.microsoft.com/office/word/2006/wordml" xmlns:wps="http://schemas.microsoft.com/office/word/2010/wordprocessingShape" mc:Ignorable="w14 w15 w16se w16cid wp14">
   <w:abstractNum w:abstractNumId="0" w15:restartNumberingAfterBreak="0">
     <w:nsid w:val="01733C8E"/>
     <w:multiLevelType w:val="multilevel"/>
@@ -10241,6 +11047,119 @@
     </w:lvl>
   </w:abstractNum>
   <w:abstractNum w:abstractNumId="10" w15:restartNumberingAfterBreak="0">
+    <w:nsid w:val="57EC5174"/>
+    <w:multiLevelType w:val="hybridMultilevel"/>
+    <w:tmpl w:val="4A7AA6DC"/>
+    <w:lvl w:ilvl="0" w:tplc="18090001">
+      <w:start w:val="1"/>
+      <w:numFmt w:val="bullet"/>
+      <w:lvlText w:val=""/>
+      <w:lvlJc w:val="left"/>
+      <w:pPr>
+        <w:ind w:left="720" w:hanging="360"/>
+      </w:pPr>
+      <w:rPr>
+        <w:rFonts w:ascii="Symbol" w:hAnsi="Symbol" w:hint="default"/>
+      </w:rPr>
+    </w:lvl>
+    <w:lvl w:ilvl="1" w:tplc="18090003" w:tentative="1">
+      <w:start w:val="1"/>
+      <w:numFmt w:val="bullet"/>
+      <w:lvlText w:val="o"/>
+      <w:lvlJc w:val="left"/>
+      <w:pPr>
+        <w:ind w:left="1440" w:hanging="360"/>
+      </w:pPr>
+      <w:rPr>
+        <w:rFonts w:ascii="Courier New" w:hAnsi="Courier New" w:cs="Courier New" w:hint="default"/>
+      </w:rPr>
+    </w:lvl>
+    <w:lvl w:ilvl="2" w:tplc="18090005" w:tentative="1">
+      <w:start w:val="1"/>
+      <w:numFmt w:val="bullet"/>
+      <w:lvlText w:val=""/>
+      <w:lvlJc w:val="left"/>
+      <w:pPr>
+        <w:ind w:left="2160" w:hanging="360"/>
+      </w:pPr>
+      <w:rPr>
+        <w:rFonts w:ascii="Wingdings" w:hAnsi="Wingdings" w:hint="default"/>
+      </w:rPr>
+    </w:lvl>
+    <w:lvl w:ilvl="3" w:tplc="18090001" w:tentative="1">
+      <w:start w:val="1"/>
+      <w:numFmt w:val="bullet"/>
+      <w:lvlText w:val=""/>
+      <w:lvlJc w:val="left"/>
+      <w:pPr>
+        <w:ind w:left="2880" w:hanging="360"/>
+      </w:pPr>
+      <w:rPr>
+        <w:rFonts w:ascii="Symbol" w:hAnsi="Symbol" w:hint="default"/>
+      </w:rPr>
+    </w:lvl>
+    <w:lvl w:ilvl="4" w:tplc="18090003" w:tentative="1">
+      <w:start w:val="1"/>
+      <w:numFmt w:val="bullet"/>
+      <w:lvlText w:val="o"/>
+      <w:lvlJc w:val="left"/>
+      <w:pPr>
+        <w:ind w:left="3600" w:hanging="360"/>
+      </w:pPr>
+      <w:rPr>
+        <w:rFonts w:ascii="Courier New" w:hAnsi="Courier New" w:cs="Courier New" w:hint="default"/>
+      </w:rPr>
+    </w:lvl>
+    <w:lvl w:ilvl="5" w:tplc="18090005" w:tentative="1">
+      <w:start w:val="1"/>
+      <w:numFmt w:val="bullet"/>
+      <w:lvlText w:val=""/>
+      <w:lvlJc w:val="left"/>
+      <w:pPr>
+        <w:ind w:left="4320" w:hanging="360"/>
+      </w:pPr>
+      <w:rPr>
+        <w:rFonts w:ascii="Wingdings" w:hAnsi="Wingdings" w:hint="default"/>
+      </w:rPr>
+    </w:lvl>
+    <w:lvl w:ilvl="6" w:tplc="18090001" w:tentative="1">
+      <w:start w:val="1"/>
+      <w:numFmt w:val="bullet"/>
+      <w:lvlText w:val=""/>
+      <w:lvlJc w:val="left"/>
+      <w:pPr>
+        <w:ind w:left="5040" w:hanging="360"/>
+      </w:pPr>
+      <w:rPr>
+        <w:rFonts w:ascii="Symbol" w:hAnsi="Symbol" w:hint="default"/>
+      </w:rPr>
+    </w:lvl>
+    <w:lvl w:ilvl="7" w:tplc="18090003" w:tentative="1">
+      <w:start w:val="1"/>
+      <w:numFmt w:val="bullet"/>
+      <w:lvlText w:val="o"/>
+      <w:lvlJc w:val="left"/>
+      <w:pPr>
+        <w:ind w:left="5760" w:hanging="360"/>
+      </w:pPr>
+      <w:rPr>
+        <w:rFonts w:ascii="Courier New" w:hAnsi="Courier New" w:cs="Courier New" w:hint="default"/>
+      </w:rPr>
+    </w:lvl>
+    <w:lvl w:ilvl="8" w:tplc="18090005" w:tentative="1">
+      <w:start w:val="1"/>
+      <w:numFmt w:val="bullet"/>
+      <w:lvlText w:val=""/>
+      <w:lvlJc w:val="left"/>
+      <w:pPr>
+        <w:ind w:left="6480" w:hanging="360"/>
+      </w:pPr>
+      <w:rPr>
+        <w:rFonts w:ascii="Wingdings" w:hAnsi="Wingdings" w:hint="default"/>
+      </w:rPr>
+    </w:lvl>
+  </w:abstractNum>
+  <w:abstractNum w:abstractNumId="11" w15:restartNumberingAfterBreak="0">
     <w:nsid w:val="599561DA"/>
     <w:multiLevelType w:val="multilevel"/>
     <w:tmpl w:val="4F6423C2"/>
@@ -10353,7 +11272,7 @@
       </w:rPr>
     </w:lvl>
   </w:abstractNum>
-  <w:abstractNum w:abstractNumId="11" w15:restartNumberingAfterBreak="0">
+  <w:abstractNum w:abstractNumId="12" w15:restartNumberingAfterBreak="0">
     <w:nsid w:val="5FC01BDD"/>
     <w:multiLevelType w:val="multilevel"/>
     <w:tmpl w:val="651E8AB2"/>
@@ -10466,7 +11385,7 @@
       </w:rPr>
     </w:lvl>
   </w:abstractNum>
-  <w:abstractNum w:abstractNumId="12" w15:restartNumberingAfterBreak="0">
+  <w:abstractNum w:abstractNumId="13" w15:restartNumberingAfterBreak="0">
     <w:nsid w:val="6151368D"/>
     <w:multiLevelType w:val="multilevel"/>
     <w:tmpl w:val="F072CB28"/>
@@ -10579,7 +11498,7 @@
       </w:rPr>
     </w:lvl>
   </w:abstractNum>
-  <w:abstractNum w:abstractNumId="13" w15:restartNumberingAfterBreak="0">
+  <w:abstractNum w:abstractNumId="14" w15:restartNumberingAfterBreak="0">
     <w:nsid w:val="76016095"/>
     <w:multiLevelType w:val="multilevel"/>
     <w:tmpl w:val="141A6DB4"/>
@@ -10692,7 +11611,7 @@
       </w:rPr>
     </w:lvl>
   </w:abstractNum>
-  <w:abstractNum w:abstractNumId="14" w15:restartNumberingAfterBreak="0">
+  <w:abstractNum w:abstractNumId="15" w15:restartNumberingAfterBreak="0">
     <w:nsid w:val="7D0151C5"/>
     <w:multiLevelType w:val="multilevel"/>
     <w:tmpl w:val="902A1A98"/>
@@ -10809,19 +11728,19 @@
     <w:abstractNumId w:val="5"/>
   </w:num>
   <w:num w:numId="2">
-    <w:abstractNumId w:val="11"/>
+    <w:abstractNumId w:val="12"/>
   </w:num>
   <w:num w:numId="3">
     <w:abstractNumId w:val="6"/>
   </w:num>
   <w:num w:numId="4">
-    <w:abstractNumId w:val="13"/>
+    <w:abstractNumId w:val="14"/>
   </w:num>
   <w:num w:numId="5">
     <w:abstractNumId w:val="1"/>
   </w:num>
   <w:num w:numId="6">
-    <w:abstractNumId w:val="14"/>
+    <w:abstractNumId w:val="15"/>
   </w:num>
   <w:num w:numId="7">
     <w:abstractNumId w:val="7"/>
@@ -10830,7 +11749,7 @@
     <w:abstractNumId w:val="0"/>
   </w:num>
   <w:num w:numId="9">
-    <w:abstractNumId w:val="10"/>
+    <w:abstractNumId w:val="11"/>
   </w:num>
   <w:num w:numId="10">
     <w:abstractNumId w:val="4"/>
@@ -10839,7 +11758,7 @@
     <w:abstractNumId w:val="2"/>
   </w:num>
   <w:num w:numId="12">
-    <w:abstractNumId w:val="12"/>
+    <w:abstractNumId w:val="13"/>
   </w:num>
   <w:num w:numId="13">
     <w:abstractNumId w:val="3"/>
@@ -10850,11 +11769,14 @@
   <w:num w:numId="15">
     <w:abstractNumId w:val="9"/>
   </w:num>
+  <w:num w:numId="16">
+    <w:abstractNumId w:val="10"/>
+  </w:num>
 </w:numbering>
 </file>
 
 <file path=word/styles.xml><?xml version="1.0" encoding="utf-8"?>
-<w:styles xmlns:mc="http://schemas.openxmlformats.org/markup-compatibility/2006" xmlns:r="http://schemas.openxmlformats.org/officeDocument/2006/relationships" xmlns:w="http://schemas.openxmlformats.org/wordprocessingml/2006/main" xmlns:w14="http://schemas.microsoft.com/office/word/2010/wordml" xmlns:w15="http://schemas.microsoft.com/office/word/2012/wordml" xmlns:w16se="http://schemas.microsoft.com/office/word/2015/wordml/symex" mc:Ignorable="w14 w15 w16se">
+<w:styles xmlns:mc="http://schemas.openxmlformats.org/markup-compatibility/2006" xmlns:r="http://schemas.openxmlformats.org/officeDocument/2006/relationships" xmlns:w="http://schemas.openxmlformats.org/wordprocessingml/2006/main" xmlns:w14="http://schemas.microsoft.com/office/word/2010/wordml" xmlns:w15="http://schemas.microsoft.com/office/word/2012/wordml" xmlns:w16cid="http://schemas.microsoft.com/office/word/2016/wordml/cid" xmlns:w16se="http://schemas.microsoft.com/office/word/2015/wordml/symex" mc:Ignorable="w14 w15 w16se w16cid">
   <w:docDefaults>
     <w:rPrDefault>
       <w:rPr>

</xml_diff>